<commit_message>
adding PDF files for both lab work and database documentation
</commit_message>
<xml_diff>
--- a/Database Documtation.docx
+++ b/Database Documtation.docx
@@ -2,6 +2,8 @@
 <file path=word/document.xml><?xml version="1.0" encoding="utf-8"?>
 <w:document xmlns:wpc="http://schemas.microsoft.com/office/word/2010/wordprocessingCanvas" xmlns:mc="http://schemas.openxmlformats.org/markup-compatibility/2006" xmlns:o="urn:schemas-microsoft-com:office:office" xmlns:r="http://schemas.openxmlformats.org/officeDocument/2006/relationships" xmlns:m="http://schemas.openxmlformats.org/officeDocument/2006/math" xmlns:v="urn:schemas-microsoft-com:vml" xmlns:wp14="http://schemas.microsoft.com/office/word/2010/wordprocessingDrawing" xmlns:wp="http://schemas.openxmlformats.org/drawingml/2006/wordprocessingDrawing" xmlns:w10="urn:schemas-microsoft-com:office:word" xmlns:w="http://schemas.openxmlformats.org/wordprocessingml/2006/main" xmlns:w14="http://schemas.microsoft.com/office/word/2010/wordml" xmlns:w15="http://schemas.microsoft.com/office/word/2012/wordml" xmlns:wpg="http://schemas.microsoft.com/office/word/2010/wordprocessingGroup" xmlns:wpi="http://schemas.microsoft.com/office/word/2010/wordprocessingInk" xmlns:wne="http://schemas.microsoft.com/office/word/2006/wordml" xmlns:wps="http://schemas.microsoft.com/office/word/2010/wordprocessingShape" mc:Ignorable="w14 w15 wp14">
   <w:body>
+    <w:bookmarkStart w:id="0" w:name="_GoBack" w:displacedByCustomXml="next"/>
+    <w:bookmarkEnd w:id="0" w:displacedByCustomXml="next"/>
     <w:sdt>
       <w:sdtPr>
         <w:rPr>
@@ -367,8 +369,6 @@
           <w:numId w:val="0"/>
         </w:numPr>
       </w:pPr>
-      <w:bookmarkStart w:id="0" w:name="_GoBack"/>
-      <w:bookmarkEnd w:id="0"/>
     </w:p>
     <w:p>
       <w:pPr>
@@ -836,10 +836,7 @@
         </w:numPr>
       </w:pPr>
       <w:r>
-        <w:t>T</w:t>
-      </w:r>
-      <w:r>
-        <w:t>o maintain (Enter, Update and Delete) data on Bookings</w:t>
+        <w:t>To maintain (Enter, Update and Delete) data on Bookings</w:t>
       </w:r>
     </w:p>
     <w:p>
@@ -878,10 +875,7 @@
         </w:numPr>
       </w:pPr>
       <w:r>
-        <w:t>To maintain (Enter, Up</w:t>
-      </w:r>
-      <w:r>
-        <w:t xml:space="preserve">date and Delete) data on </w:t>
+        <w:t xml:space="preserve">To maintain (Enter, Update and Delete) data on </w:t>
       </w:r>
       <w:r>
         <w:t>Available Seats</w:t>
@@ -941,10 +935,7 @@
         </w:numPr>
       </w:pPr>
       <w:r>
-        <w:t xml:space="preserve">To maintain (Enter, Update and Delete) </w:t>
-      </w:r>
-      <w:r>
-        <w:t xml:space="preserve">data on </w:t>
+        <w:t xml:space="preserve">To maintain (Enter, Update and Delete) data on </w:t>
       </w:r>
       <w:r>
         <w:t>Meals</w:t>
@@ -980,16 +971,31 @@
         </w:numPr>
       </w:pPr>
       <w:r>
-        <w:t xml:space="preserve">To </w:t>
-      </w:r>
-      <w:r>
-        <w:t xml:space="preserve">Search </w:t>
+        <w:t xml:space="preserve">To Search on </w:t>
+      </w:r>
+      <w:r>
+        <w:t>Routes</w:t>
+      </w:r>
+    </w:p>
+    <w:p>
+      <w:pPr>
+        <w:pStyle w:val="BodyText"/>
+        <w:numPr>
+          <w:ilvl w:val="0"/>
+          <w:numId w:val="3"/>
+        </w:numPr>
+      </w:pPr>
+      <w:r>
+        <w:t>To Search</w:t>
+      </w:r>
+      <w:r>
+        <w:t xml:space="preserve"> </w:t>
       </w:r>
       <w:r>
         <w:t xml:space="preserve">on </w:t>
       </w:r>
       <w:r>
-        <w:t>Routes</w:t>
+        <w:t>Airplane Companies</w:t>
       </w:r>
     </w:p>
     <w:p>
@@ -1001,19 +1007,13 @@
         </w:numPr>
       </w:pPr>
       <w:r>
-        <w:t xml:space="preserve">To </w:t>
-      </w:r>
-      <w:r>
-        <w:t>Search</w:t>
-      </w:r>
-      <w:r>
-        <w:t xml:space="preserve"> </w:t>
+        <w:t xml:space="preserve">To Search </w:t>
       </w:r>
       <w:r>
         <w:t xml:space="preserve">on </w:t>
       </w:r>
       <w:r>
-        <w:t>Airplane Companies</w:t>
+        <w:t>Cabs</w:t>
       </w:r>
     </w:p>
     <w:p>
@@ -1031,7 +1031,7 @@
         <w:t xml:space="preserve">on </w:t>
       </w:r>
       <w:r>
-        <w:t>Cabs</w:t>
+        <w:t>Terminals</w:t>
       </w:r>
     </w:p>
     <w:p>
@@ -1049,8 +1049,14 @@
         <w:t xml:space="preserve">on </w:t>
       </w:r>
       <w:r>
-        <w:t>Terminals</w:t>
-      </w:r>
+        <w:t>Airplane Customer Service Providers</w:t>
+      </w:r>
+    </w:p>
+    <w:p>
+      <w:pPr>
+        <w:pStyle w:val="BodyText"/>
+        <w:ind w:left="720"/>
+      </w:pPr>
     </w:p>
     <w:p>
       <w:pPr>
@@ -1061,20 +1067,11 @@
         </w:numPr>
       </w:pPr>
       <w:r>
-        <w:t xml:space="preserve">To Search </w:t>
-      </w:r>
-      <w:r>
-        <w:t xml:space="preserve">on </w:t>
-      </w:r>
-      <w:r>
-        <w:t>Airplane Customer Service Providers</w:t>
-      </w:r>
-    </w:p>
-    <w:p>
-      <w:pPr>
-        <w:pStyle w:val="BodyText"/>
-        <w:ind w:left="720"/>
-      </w:pPr>
+        <w:t xml:space="preserve">To track on </w:t>
+      </w:r>
+      <w:r>
+        <w:t>Airplane</w:t>
+      </w:r>
     </w:p>
     <w:p>
       <w:pPr>
@@ -1088,6 +1085,56 @@
         <w:t xml:space="preserve">To track on </w:t>
       </w:r>
       <w:r>
+        <w:t>Reserved / Booked Seat</w:t>
+      </w:r>
+    </w:p>
+    <w:p>
+      <w:pPr>
+        <w:pStyle w:val="BodyText"/>
+        <w:numPr>
+          <w:ilvl w:val="0"/>
+          <w:numId w:val="3"/>
+        </w:numPr>
+      </w:pPr>
+      <w:r>
+        <w:t xml:space="preserve">To  track on </w:t>
+      </w:r>
+      <w:r>
+        <w:t>Available Seats</w:t>
+      </w:r>
+    </w:p>
+    <w:p>
+      <w:pPr>
+        <w:pStyle w:val="BodyText"/>
+        <w:numPr>
+          <w:ilvl w:val="0"/>
+          <w:numId w:val="3"/>
+        </w:numPr>
+      </w:pPr>
+      <w:r>
+        <w:t xml:space="preserve">To  track on </w:t>
+      </w:r>
+      <w:r>
+        <w:t>Reserved /Booked Seats</w:t>
+      </w:r>
+    </w:p>
+    <w:p>
+      <w:pPr>
+        <w:pStyle w:val="BodyText"/>
+      </w:pPr>
+    </w:p>
+    <w:p>
+      <w:pPr>
+        <w:pStyle w:val="BodyText"/>
+        <w:numPr>
+          <w:ilvl w:val="0"/>
+          <w:numId w:val="3"/>
+        </w:numPr>
+      </w:pPr>
+      <w:r>
+        <w:t xml:space="preserve">To report on </w:t>
+      </w:r>
+      <w:r>
         <w:t>Airplane</w:t>
       </w:r>
     </w:p>
@@ -1100,87 +1147,7 @@
         </w:numPr>
       </w:pPr>
       <w:r>
-        <w:t xml:space="preserve">To track on </w:t>
-      </w:r>
-      <w:r>
-        <w:t>Reserved / Booked Seat</w:t>
-      </w:r>
-    </w:p>
-    <w:p>
-      <w:pPr>
-        <w:pStyle w:val="BodyText"/>
-        <w:numPr>
-          <w:ilvl w:val="0"/>
-          <w:numId w:val="3"/>
-        </w:numPr>
-      </w:pPr>
-      <w:r>
-        <w:t xml:space="preserve">To  track on </w:t>
-      </w:r>
-      <w:r>
-        <w:t>Available Seats</w:t>
-      </w:r>
-    </w:p>
-    <w:p>
-      <w:pPr>
-        <w:pStyle w:val="BodyText"/>
-        <w:numPr>
-          <w:ilvl w:val="0"/>
-          <w:numId w:val="3"/>
-        </w:numPr>
-      </w:pPr>
-      <w:r>
-        <w:t xml:space="preserve">To  track on </w:t>
-      </w:r>
-      <w:r>
-        <w:t>Reserved /Booked Seats</w:t>
-      </w:r>
-    </w:p>
-    <w:p>
-      <w:pPr>
-        <w:pStyle w:val="BodyText"/>
-      </w:pPr>
-    </w:p>
-    <w:p>
-      <w:pPr>
-        <w:pStyle w:val="BodyText"/>
-        <w:numPr>
-          <w:ilvl w:val="0"/>
-          <w:numId w:val="3"/>
-        </w:numPr>
-      </w:pPr>
-      <w:r>
-        <w:t xml:space="preserve">To </w:t>
-      </w:r>
-      <w:r>
-        <w:t>report</w:t>
-      </w:r>
-      <w:r>
-        <w:t xml:space="preserve"> on </w:t>
-      </w:r>
-      <w:r>
-        <w:t>Airplane</w:t>
-      </w:r>
-    </w:p>
-    <w:p>
-      <w:pPr>
-        <w:pStyle w:val="BodyText"/>
-        <w:numPr>
-          <w:ilvl w:val="0"/>
-          <w:numId w:val="3"/>
-        </w:numPr>
-      </w:pPr>
-      <w:r>
-        <w:t xml:space="preserve">To </w:t>
-      </w:r>
-      <w:r>
-        <w:t>report</w:t>
-      </w:r>
-      <w:r>
-        <w:t xml:space="preserve"> data on </w:t>
-      </w:r>
-      <w:r>
-        <w:t>Customer</w:t>
+        <w:t>To report data on Customer</w:t>
       </w:r>
       <w:r>
         <w:t xml:space="preserve"> Service Providers</w:t>
@@ -1309,7 +1276,7 @@
       <w:rPr>
         <w:noProof/>
       </w:rPr>
-      <w:t>3</w:t>
+      <w:t>1</w:t>
     </w:r>
     <w:r>
       <w:fldChar w:fldCharType="end"/>
@@ -1859,7 +1826,6 @@
     <w:lsdException w:name="Table Web 1" w:semiHidden="1" w:unhideWhenUsed="1"/>
     <w:lsdException w:name="Table Web 2" w:semiHidden="1" w:unhideWhenUsed="1"/>
     <w:lsdException w:name="Table Web 3" w:semiHidden="1" w:unhideWhenUsed="1"/>
-    <w:lsdException w:name="Table Grid" w:semiHidden="1" w:unhideWhenUsed="1"/>
     <w:lsdException w:name="Table Theme" w:semiHidden="1" w:unhideWhenUsed="1"/>
     <w:lsdException w:name="Placeholder Text" w:semiHidden="1" w:uiPriority="99"/>
     <w:lsdException w:name="No Spacing" w:uiPriority="99"/>

</xml_diff>